<commit_message>
Change E3S to IOP fixes #26
</commit_message>
<xml_diff>
--- a/raw-files/ICST2019-author-guidelines.docx
+++ b/raw-files/ICST2019-author-guidelines.docx
@@ -16,17 +16,7 @@
           <w:color w:val="0070C0"/>
           <w:sz w:val="32"/>
         </w:rPr>
-        <w:t>Author</w:t>
-      </w:r>
-      <w:bookmarkStart w:id="0" w:name="_GoBack"/>
-      <w:bookmarkEnd w:id="0"/>
-      <w:r>
-        <w:rPr>
-          <w:rFonts w:ascii="Open Sans" w:hAnsi="Open Sans" w:cs="Open Sans"/>
-          <w:color w:val="0070C0"/>
-          <w:sz w:val="32"/>
-        </w:rPr>
-        <w:t xml:space="preserve"> guidelines</w:t>
+        <w:t>Author guidelines</w:t>
       </w:r>
     </w:p>
     <w:p>
@@ -233,8 +223,11 @@
               <w:jc w:val="center"/>
             </w:pPr>
             <w:r>
+              <w:rPr>
+                <w:noProof/>
+              </w:rPr>
               <w:drawing>
-                <wp:inline distT="0" distB="0" distL="0" distR="0" wp14:anchorId="7A749667" wp14:editId="65BAD830">
+                <wp:inline distT="0" distB="0" distL="0" distR="0" wp14:anchorId="4AFBB20D" wp14:editId="34EA7FDB">
                   <wp:extent cx="1836000" cy="1231438"/>
                   <wp:effectExtent l="0" t="0" r="0" b="6985"/>
                   <wp:docPr id="1" name="Picture 1"/>
@@ -298,17 +291,20 @@
           </w:tcPr>
           <w:p>
             <w:r>
+              <w:rPr>
+                <w:noProof/>
+              </w:rPr>
               <w:drawing>
-                <wp:anchor distT="0" distB="0" distL="114300" distR="114300" simplePos="0" relativeHeight="251659264" behindDoc="0" locked="0" layoutInCell="1" allowOverlap="1" wp14:anchorId="1797BD07" wp14:editId="333B7EF9">
+                <wp:anchor distT="0" distB="0" distL="114300" distR="114300" simplePos="0" relativeHeight="251659264" behindDoc="0" locked="0" layoutInCell="1" allowOverlap="1" wp14:anchorId="2337B3F3" wp14:editId="66AB291C">
                   <wp:simplePos x="0" y="0"/>
                   <wp:positionH relativeFrom="column">
-                    <wp:posOffset>635</wp:posOffset>
+                    <wp:posOffset>4445</wp:posOffset>
                   </wp:positionH>
                   <wp:positionV relativeFrom="paragraph">
-                    <wp:posOffset>7620</wp:posOffset>
+                    <wp:posOffset>9525</wp:posOffset>
                   </wp:positionV>
-                  <wp:extent cx="1836000" cy="1231438"/>
-                  <wp:effectExtent l="0" t="0" r="0" b="6985"/>
+                  <wp:extent cx="1835785" cy="1230630"/>
+                  <wp:effectExtent l="0" t="0" r="0" b="7620"/>
                   <wp:wrapSquare wrapText="bothSides"/>
                   <wp:docPr id="3" name="Picture 3"/>
                   <wp:cNvGraphicFramePr>
@@ -322,10 +318,13 @@
                           <pic:cNvPicPr/>
                         </pic:nvPicPr>
                         <pic:blipFill>
-                          <a:blip r:embed="rId8" cstate="print">
+                          <a:blip r:embed="rId8">
                             <a:extLst>
                               <a:ext uri="{28A0092B-C50C-407E-A947-70E740481C1C}">
                                 <a14:useLocalDpi xmlns:a14="http://schemas.microsoft.com/office/drawing/2010/main" val="0"/>
+                              </a:ext>
+                              <a:ext uri="{96DAC541-7B7A-43D3-8B79-37D633B846F1}">
+                                <asvg:svgBlip xmlns:asvg="http://schemas.microsoft.com/office/drawing/2016/SVG/main" r:embed="rId9"/>
                               </a:ext>
                             </a:extLst>
                           </a:blip>
@@ -336,7 +335,7 @@
                         <pic:spPr>
                           <a:xfrm>
                             <a:off x="0" y="0"/>
-                            <a:ext cx="1836000" cy="1231438"/>
+                            <a:ext cx="1835785" cy="1230630"/>
                           </a:xfrm>
                           <a:prstGeom prst="rect">
                             <a:avLst/>
@@ -377,8 +376,11 @@
           </w:tcPr>
           <w:p>
             <w:r>
+              <w:rPr>
+                <w:noProof/>
+              </w:rPr>
               <w:drawing>
-                <wp:anchor distT="0" distB="0" distL="114300" distR="114300" simplePos="0" relativeHeight="251661312" behindDoc="0" locked="0" layoutInCell="1" allowOverlap="1" wp14:anchorId="24D9D27B" wp14:editId="536C8CD4">
+                <wp:anchor distT="0" distB="0" distL="114300" distR="114300" simplePos="0" relativeHeight="251661312" behindDoc="0" locked="0" layoutInCell="1" allowOverlap="1" wp14:anchorId="1D08E58F" wp14:editId="795B5C03">
                   <wp:simplePos x="0" y="0"/>
                   <wp:positionH relativeFrom="column">
                     <wp:posOffset>0</wp:posOffset>
@@ -401,7 +403,7 @@
                           <pic:cNvPicPr/>
                         </pic:nvPicPr>
                         <pic:blipFill>
-                          <a:blip r:embed="rId9" cstate="print">
+                          <a:blip r:embed="rId10" cstate="print">
                             <a:extLst>
                               <a:ext uri="{28A0092B-C50C-407E-A947-70E740481C1C}">
                                 <a14:useLocalDpi xmlns:a14="http://schemas.microsoft.com/office/drawing/2010/main" val="0"/>
@@ -618,7 +620,16 @@
                 <w:rFonts w:ascii="Open Sans" w:hAnsi="Open Sans" w:cs="Open Sans"/>
                 <w:sz w:val="18"/>
               </w:rPr>
-              <w:t>Use this template if you are going to present in Environmental and Earth Science symposium.</w:t>
+              <w:t xml:space="preserve">Use this template if you are going to present in Environmental and Earth </w:t>
+            </w:r>
+            <w:bookmarkStart w:id="0" w:name="_GoBack"/>
+            <w:bookmarkEnd w:id="0"/>
+            <w:r>
+              <w:rPr>
+                <w:rFonts w:ascii="Open Sans" w:hAnsi="Open Sans" w:cs="Open Sans"/>
+                <w:sz w:val="18"/>
+              </w:rPr>
+              <w:t>Science symposium.</w:t>
             </w:r>
           </w:p>
         </w:tc>
@@ -689,158 +700,10 @@
               <mc:AlternateContent>
                 <mc:Choice Requires="wps">
                   <w:drawing>
-                    <wp:inline distT="0" distB="0" distL="0" distR="0" wp14:anchorId="52BF1E00" wp14:editId="08EED01A">
+                    <wp:inline distT="0" distB="0" distL="0" distR="0" wp14:anchorId="40E5E0B7" wp14:editId="4DEAAF9C">
                       <wp:extent cx="1728000" cy="324000"/>
                       <wp:effectExtent l="0" t="0" r="5715" b="0"/>
                       <wp:docPr id="5" name="Rectangle: Rounded Corners 5">
-                        <a:hlinkClick xmlns:a="http://schemas.openxmlformats.org/drawingml/2006/main" r:id="rId10"/>
-                      </wp:docPr>
-                      <wp:cNvGraphicFramePr/>
-                      <a:graphic xmlns:a="http://schemas.openxmlformats.org/drawingml/2006/main">
-                        <a:graphicData uri="http://schemas.microsoft.com/office/word/2010/wordprocessingShape">
-                          <wps:wsp>
-                            <wps:cNvSpPr/>
-                            <wps:spPr>
-                              <a:xfrm>
-                                <a:off x="0" y="0"/>
-                                <a:ext cx="1728000" cy="324000"/>
-                              </a:xfrm>
-                              <a:prstGeom prst="roundRect">
-                                <a:avLst/>
-                              </a:prstGeom>
-                              <a:solidFill>
-                                <a:srgbClr val="1D73CC"/>
-                              </a:solidFill>
-                              <a:ln>
-                                <a:noFill/>
-                              </a:ln>
-                            </wps:spPr>
-                            <wps:style>
-                              <a:lnRef idx="2">
-                                <a:schemeClr val="accent1">
-                                  <a:shade val="50000"/>
-                                </a:schemeClr>
-                              </a:lnRef>
-                              <a:fillRef idx="1">
-                                <a:schemeClr val="accent1"/>
-                              </a:fillRef>
-                              <a:effectRef idx="0">
-                                <a:schemeClr val="accent1"/>
-                              </a:effectRef>
-                              <a:fontRef idx="minor">
-                                <a:schemeClr val="lt1"/>
-                              </a:fontRef>
-                            </wps:style>
-                            <wps:txbx>
-                              <w:txbxContent>
-                                <w:p>
-                                  <w:pPr>
-                                    <w:spacing w:after="0" w:line="240" w:lineRule="auto"/>
-                                    <w:contextualSpacing/>
-                                    <w:jc w:val="center"/>
-                                    <w:rPr>
-                                      <w:rFonts w:ascii="Open Sans" w:hAnsi="Open Sans" w:cs="Open Sans"/>
-                                      <w:sz w:val="20"/>
-                                      <w:szCs w:val="20"/>
-                                    </w:rPr>
-                                  </w:pPr>
-                                  <w:r>
-                                    <w:rPr>
-                                      <w:rFonts w:ascii="Open Sans" w:hAnsi="Open Sans" w:cs="Open Sans"/>
-                                      <w:sz w:val="20"/>
-                                      <w:szCs w:val="20"/>
-                                    </w:rPr>
-                                    <w:t>DOWNLOAD TEMPLATE</w:t>
-                                  </w:r>
-                                </w:p>
-                              </w:txbxContent>
-                            </wps:txbx>
-                            <wps:bodyPr rot="0" spcFirstLastPara="0" vertOverflow="overflow" horzOverflow="overflow" vert="horz" wrap="square" lIns="91440" tIns="45720" rIns="91440" bIns="45720" numCol="1" spcCol="0" rtlCol="0" fromWordArt="0" anchor="ctr" anchorCtr="0" forceAA="0" compatLnSpc="1">
-                              <a:prstTxWarp prst="textNoShape">
-                                <a:avLst/>
-                              </a:prstTxWarp>
-                              <a:noAutofit/>
-                            </wps:bodyPr>
-                          </wps:wsp>
-                        </a:graphicData>
-                      </a:graphic>
-                    </wp:inline>
-                  </w:drawing>
-                </mc:Choice>
-                <mc:Fallback>
-                  <w:pict>
-                    <v:roundrect w14:anchorId="52BF1E00" id="Rectangle: Rounded Corners 5" o:spid="_x0000_s1026" href="http://icst.ugm.ac.id/2019/downloads/IEEE-template.zip" style="width:136.05pt;height:25.5pt;visibility:visible;mso-wrap-style:square;mso-left-percent:-10001;mso-top-percent:-10001;mso-position-horizontal:absolute;mso-position-horizontal-relative:char;mso-position-vertical:absolute;mso-position-vertical-relative:line;mso-left-percent:-10001;mso-top-percent:-10001;v-text-anchor:middle" arcsize="10923f" o:gfxdata="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" o:button="t" fillcolor="#1d73cc" stroked="f" strokeweight="1pt">
-                      <v:fill o:detectmouseclick="t"/>
-                      <v:stroke joinstyle="miter"/>
-                      <v:textbox>
-                        <w:txbxContent>
-                          <w:p>
-                            <w:pPr>
-                              <w:spacing w:after="0" w:line="240" w:lineRule="auto"/>
-                              <w:contextualSpacing/>
-                              <w:jc w:val="center"/>
-                              <w:rPr>
-                                <w:rFonts w:ascii="Open Sans" w:hAnsi="Open Sans" w:cs="Open Sans"/>
-                                <w:sz w:val="20"/>
-                                <w:szCs w:val="20"/>
-                              </w:rPr>
-                            </w:pPr>
-                            <w:r>
-                              <w:rPr>
-                                <w:rFonts w:ascii="Open Sans" w:hAnsi="Open Sans" w:cs="Open Sans"/>
-                                <w:sz w:val="20"/>
-                                <w:szCs w:val="20"/>
-                              </w:rPr>
-                              <w:t>DOWNLOAD TEMPLATE</w:t>
-                            </w:r>
-                          </w:p>
-                        </w:txbxContent>
-                      </v:textbox>
-                      <w10:anchorlock/>
-                    </v:roundrect>
-                  </w:pict>
-                </mc:Fallback>
-              </mc:AlternateContent>
-            </w:r>
-          </w:p>
-        </w:tc>
-        <w:tc>
-          <w:tcPr>
-            <w:tcW w:w="282" w:type="dxa"/>
-            <w:tcBorders>
-              <w:left w:val="single" w:sz="4" w:space="0" w:color="E7E6E6" w:themeColor="background2"/>
-              <w:right w:val="single" w:sz="4" w:space="0" w:color="E7E6E6" w:themeColor="background2"/>
-            </w:tcBorders>
-          </w:tcPr>
-          <w:p>
-            <w:pPr>
-              <w:jc w:val="center"/>
-            </w:pPr>
-          </w:p>
-        </w:tc>
-        <w:tc>
-          <w:tcPr>
-            <w:tcW w:w="3050" w:type="dxa"/>
-            <w:tcBorders>
-              <w:left w:val="single" w:sz="4" w:space="0" w:color="E7E6E6" w:themeColor="background2"/>
-              <w:right w:val="single" w:sz="4" w:space="0" w:color="E7E6E6" w:themeColor="background2"/>
-            </w:tcBorders>
-          </w:tcPr>
-          <w:p>
-            <w:pPr>
-              <w:jc w:val="center"/>
-            </w:pPr>
-            <w:r>
-              <w:rPr>
-                <w:noProof/>
-              </w:rPr>
-              <mc:AlternateContent>
-                <mc:Choice Requires="wps">
-                  <w:drawing>
-                    <wp:inline distT="0" distB="0" distL="0" distR="0" wp14:anchorId="069BEECE" wp14:editId="2724FD60">
-                      <wp:extent cx="1728000" cy="324000"/>
-                      <wp:effectExtent l="0" t="0" r="5715" b="0"/>
-                      <wp:docPr id="6" name="Rectangle: Rounded Corners 6">
                         <a:hlinkClick xmlns:a="http://schemas.openxmlformats.org/drawingml/2006/main" r:id="rId11"/>
                       </wp:docPr>
                       <wp:cNvGraphicFramePr/>
@@ -917,7 +780,7 @@
                 </mc:Choice>
                 <mc:Fallback>
                   <w:pict>
-                    <v:roundrect w14:anchorId="069BEECE" id="Rectangle: Rounded Corners 6" o:spid="_x0000_s1027" href="http://icst.ugm.ac.id/2019/downloads/E3S-template.zip" style="width:136.05pt;height:25.5pt;visibility:visible;mso-wrap-style:square;mso-left-percent:-10001;mso-top-percent:-10001;mso-position-horizontal:absolute;mso-position-horizontal-relative:char;mso-position-vertical:absolute;mso-position-vertical-relative:line;mso-left-percent:-10001;mso-top-percent:-10001;v-text-anchor:middle" arcsize="10923f" o:gfxdata="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" o:button="t" fillcolor="#1d73cc" stroked="f" strokeweight="1pt">
+                    <v:roundrect w14:anchorId="40E5E0B7" id="Rectangle: Rounded Corners 5" o:spid="_x0000_s1026" href="http://icst.ugm.ac.id/2019/downloads/IEEE-template.zip" style="width:136.05pt;height:25.5pt;visibility:visible;mso-wrap-style:square;mso-left-percent:-10001;mso-top-percent:-10001;mso-position-horizontal:absolute;mso-position-horizontal-relative:char;mso-position-vertical:absolute;mso-position-vertical-relative:line;mso-left-percent:-10001;mso-top-percent:-10001;v-text-anchor:middle" arcsize="10923f" o:gfxdata="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" o:button="t" fillcolor="#1d73cc" stroked="f" strokeweight="1pt">
                       <v:fill o:detectmouseclick="t"/>
                       <v:stroke joinstyle="miter"/>
                       <v:textbox>
@@ -968,7 +831,7 @@
         </w:tc>
         <w:tc>
           <w:tcPr>
-            <w:tcW w:w="2352" w:type="dxa"/>
+            <w:tcW w:w="3050" w:type="dxa"/>
             <w:tcBorders>
               <w:left w:val="single" w:sz="4" w:space="0" w:color="E7E6E6" w:themeColor="background2"/>
               <w:right w:val="single" w:sz="4" w:space="0" w:color="E7E6E6" w:themeColor="background2"/>
@@ -985,10 +848,10 @@
               <mc:AlternateContent>
                 <mc:Choice Requires="wps">
                   <w:drawing>
-                    <wp:inline distT="0" distB="0" distL="0" distR="0" wp14:anchorId="069BEECE" wp14:editId="2724FD60">
+                    <wp:inline distT="0" distB="0" distL="0" distR="0" wp14:anchorId="3F5FD96D" wp14:editId="0A7ABD13">
                       <wp:extent cx="1728000" cy="324000"/>
                       <wp:effectExtent l="0" t="0" r="5715" b="0"/>
-                      <wp:docPr id="7" name="Rectangle: Rounded Corners 7">
+                      <wp:docPr id="6" name="Rectangle: Rounded Corners 6">
                         <a:hlinkClick xmlns:a="http://schemas.openxmlformats.org/drawingml/2006/main" r:id="rId12"/>
                       </wp:docPr>
                       <wp:cNvGraphicFramePr/>
@@ -1065,7 +928,155 @@
                 </mc:Choice>
                 <mc:Fallback>
                   <w:pict>
-                    <v:roundrect w14:anchorId="069BEECE" id="Rectangle: Rounded Corners 7" o:spid="_x0000_s1028" href="http://icst.ugm.ac.id/2019/downloads/MSF-template.zip" style="width:136.05pt;height:25.5pt;visibility:visible;mso-wrap-style:square;mso-left-percent:-10001;mso-top-percent:-10001;mso-position-horizontal:absolute;mso-position-horizontal-relative:char;mso-position-vertical:absolute;mso-position-vertical-relative:line;mso-left-percent:-10001;mso-top-percent:-10001;v-text-anchor:middle" arcsize="10923f" o:gfxdata="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" o:button="t" fillcolor="#1d73cc" stroked="f" strokeweight="1pt">
+                    <v:roundrect w14:anchorId="3F5FD96D" id="Rectangle: Rounded Corners 6" o:spid="_x0000_s1027" href="http://icst.ugm.ac.id/2019/downloads/IOP-template.zip" style="width:136.05pt;height:25.5pt;visibility:visible;mso-wrap-style:square;mso-left-percent:-10001;mso-top-percent:-10001;mso-position-horizontal:absolute;mso-position-horizontal-relative:char;mso-position-vertical:absolute;mso-position-vertical-relative:line;mso-left-percent:-10001;mso-top-percent:-10001;v-text-anchor:middle" arcsize="10923f" o:gfxdata="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" o:button="t" fillcolor="#1d73cc" stroked="f" strokeweight="1pt">
+                      <v:fill o:detectmouseclick="t"/>
+                      <v:stroke joinstyle="miter"/>
+                      <v:textbox>
+                        <w:txbxContent>
+                          <w:p>
+                            <w:pPr>
+                              <w:spacing w:after="0" w:line="240" w:lineRule="auto"/>
+                              <w:contextualSpacing/>
+                              <w:jc w:val="center"/>
+                              <w:rPr>
+                                <w:rFonts w:ascii="Open Sans" w:hAnsi="Open Sans" w:cs="Open Sans"/>
+                                <w:sz w:val="20"/>
+                                <w:szCs w:val="20"/>
+                              </w:rPr>
+                            </w:pPr>
+                            <w:r>
+                              <w:rPr>
+                                <w:rFonts w:ascii="Open Sans" w:hAnsi="Open Sans" w:cs="Open Sans"/>
+                                <w:sz w:val="20"/>
+                                <w:szCs w:val="20"/>
+                              </w:rPr>
+                              <w:t>DOWNLOAD TEMPLATE</w:t>
+                            </w:r>
+                          </w:p>
+                        </w:txbxContent>
+                      </v:textbox>
+                      <w10:anchorlock/>
+                    </v:roundrect>
+                  </w:pict>
+                </mc:Fallback>
+              </mc:AlternateContent>
+            </w:r>
+          </w:p>
+        </w:tc>
+        <w:tc>
+          <w:tcPr>
+            <w:tcW w:w="282" w:type="dxa"/>
+            <w:tcBorders>
+              <w:left w:val="single" w:sz="4" w:space="0" w:color="E7E6E6" w:themeColor="background2"/>
+              <w:right w:val="single" w:sz="4" w:space="0" w:color="E7E6E6" w:themeColor="background2"/>
+            </w:tcBorders>
+          </w:tcPr>
+          <w:p>
+            <w:pPr>
+              <w:jc w:val="center"/>
+            </w:pPr>
+          </w:p>
+        </w:tc>
+        <w:tc>
+          <w:tcPr>
+            <w:tcW w:w="2352" w:type="dxa"/>
+            <w:tcBorders>
+              <w:left w:val="single" w:sz="4" w:space="0" w:color="E7E6E6" w:themeColor="background2"/>
+              <w:right w:val="single" w:sz="4" w:space="0" w:color="E7E6E6" w:themeColor="background2"/>
+            </w:tcBorders>
+          </w:tcPr>
+          <w:p>
+            <w:pPr>
+              <w:jc w:val="center"/>
+            </w:pPr>
+            <w:r>
+              <w:rPr>
+                <w:noProof/>
+              </w:rPr>
+              <mc:AlternateContent>
+                <mc:Choice Requires="wps">
+                  <w:drawing>
+                    <wp:inline distT="0" distB="0" distL="0" distR="0" wp14:anchorId="343F6459" wp14:editId="7EF96765">
+                      <wp:extent cx="1728000" cy="324000"/>
+                      <wp:effectExtent l="0" t="0" r="5715" b="0"/>
+                      <wp:docPr id="7" name="Rectangle: Rounded Corners 7">
+                        <a:hlinkClick xmlns:a="http://schemas.openxmlformats.org/drawingml/2006/main" r:id="rId13"/>
+                      </wp:docPr>
+                      <wp:cNvGraphicFramePr/>
+                      <a:graphic xmlns:a="http://schemas.openxmlformats.org/drawingml/2006/main">
+                        <a:graphicData uri="http://schemas.microsoft.com/office/word/2010/wordprocessingShape">
+                          <wps:wsp>
+                            <wps:cNvSpPr/>
+                            <wps:spPr>
+                              <a:xfrm>
+                                <a:off x="0" y="0"/>
+                                <a:ext cx="1728000" cy="324000"/>
+                              </a:xfrm>
+                              <a:prstGeom prst="roundRect">
+                                <a:avLst/>
+                              </a:prstGeom>
+                              <a:solidFill>
+                                <a:srgbClr val="1D73CC"/>
+                              </a:solidFill>
+                              <a:ln>
+                                <a:noFill/>
+                              </a:ln>
+                            </wps:spPr>
+                            <wps:style>
+                              <a:lnRef idx="2">
+                                <a:schemeClr val="accent1">
+                                  <a:shade val="50000"/>
+                                </a:schemeClr>
+                              </a:lnRef>
+                              <a:fillRef idx="1">
+                                <a:schemeClr val="accent1"/>
+                              </a:fillRef>
+                              <a:effectRef idx="0">
+                                <a:schemeClr val="accent1"/>
+                              </a:effectRef>
+                              <a:fontRef idx="minor">
+                                <a:schemeClr val="lt1"/>
+                              </a:fontRef>
+                            </wps:style>
+                            <wps:txbx>
+                              <w:txbxContent>
+                                <w:p>
+                                  <w:pPr>
+                                    <w:spacing w:after="0" w:line="240" w:lineRule="auto"/>
+                                    <w:contextualSpacing/>
+                                    <w:jc w:val="center"/>
+                                    <w:rPr>
+                                      <w:rFonts w:ascii="Open Sans" w:hAnsi="Open Sans" w:cs="Open Sans"/>
+                                      <w:sz w:val="20"/>
+                                      <w:szCs w:val="20"/>
+                                    </w:rPr>
+                                  </w:pPr>
+                                  <w:r>
+                                    <w:rPr>
+                                      <w:rFonts w:ascii="Open Sans" w:hAnsi="Open Sans" w:cs="Open Sans"/>
+                                      <w:sz w:val="20"/>
+                                      <w:szCs w:val="20"/>
+                                    </w:rPr>
+                                    <w:t>DOWNLOAD TEMPLATE</w:t>
+                                  </w:r>
+                                </w:p>
+                              </w:txbxContent>
+                            </wps:txbx>
+                            <wps:bodyPr rot="0" spcFirstLastPara="0" vertOverflow="overflow" horzOverflow="overflow" vert="horz" wrap="square" lIns="91440" tIns="45720" rIns="91440" bIns="45720" numCol="1" spcCol="0" rtlCol="0" fromWordArt="0" anchor="ctr" anchorCtr="0" forceAA="0" compatLnSpc="1">
+                              <a:prstTxWarp prst="textNoShape">
+                                <a:avLst/>
+                              </a:prstTxWarp>
+                              <a:noAutofit/>
+                            </wps:bodyPr>
+                          </wps:wsp>
+                        </a:graphicData>
+                      </a:graphic>
+                    </wp:inline>
+                  </w:drawing>
+                </mc:Choice>
+                <mc:Fallback>
+                  <w:pict>
+                    <v:roundrect w14:anchorId="343F6459" id="Rectangle: Rounded Corners 7" o:spid="_x0000_s1028" href="http://icst.ugm.ac.id/2019/downloads/MSF-template.zip" style="width:136.05pt;height:25.5pt;visibility:visible;mso-wrap-style:square;mso-left-percent:-10001;mso-top-percent:-10001;mso-position-horizontal:absolute;mso-position-horizontal-relative:char;mso-position-vertical:absolute;mso-position-vertical-relative:line;mso-left-percent:-10001;mso-top-percent:-10001;v-text-anchor:middle" arcsize="10923f" o:gfxdata="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" o:button="t" fillcolor="#1d73cc" stroked="f" strokeweight="1pt">
                       <v:fill o:detectmouseclick="t"/>
                       <v:stroke joinstyle="miter"/>
                       <v:textbox>
@@ -1216,158 +1227,10 @@
               <mc:AlternateContent>
                 <mc:Choice Requires="wps">
                   <w:drawing>
-                    <wp:inline distT="0" distB="0" distL="0" distR="0" wp14:anchorId="069BEECE" wp14:editId="2724FD60">
+                    <wp:inline distT="0" distB="0" distL="0" distR="0" wp14:anchorId="41008F51" wp14:editId="4D86F98E">
                       <wp:extent cx="1728000" cy="324000"/>
                       <wp:effectExtent l="0" t="0" r="5715" b="0"/>
                       <wp:docPr id="8" name="Rectangle: Rounded Corners 8">
-                        <a:hlinkClick xmlns:a="http://schemas.openxmlformats.org/drawingml/2006/main" r:id="rId13"/>
-                      </wp:docPr>
-                      <wp:cNvGraphicFramePr/>
-                      <a:graphic xmlns:a="http://schemas.openxmlformats.org/drawingml/2006/main">
-                        <a:graphicData uri="http://schemas.microsoft.com/office/word/2010/wordprocessingShape">
-                          <wps:wsp>
-                            <wps:cNvSpPr/>
-                            <wps:spPr>
-                              <a:xfrm>
-                                <a:off x="0" y="0"/>
-                                <a:ext cx="1728000" cy="324000"/>
-                              </a:xfrm>
-                              <a:prstGeom prst="roundRect">
-                                <a:avLst/>
-                              </a:prstGeom>
-                              <a:solidFill>
-                                <a:srgbClr val="28A745"/>
-                              </a:solidFill>
-                              <a:ln>
-                                <a:noFill/>
-                              </a:ln>
-                            </wps:spPr>
-                            <wps:style>
-                              <a:lnRef idx="2">
-                                <a:schemeClr val="accent1">
-                                  <a:shade val="50000"/>
-                                </a:schemeClr>
-                              </a:lnRef>
-                              <a:fillRef idx="1">
-                                <a:schemeClr val="accent1"/>
-                              </a:fillRef>
-                              <a:effectRef idx="0">
-                                <a:schemeClr val="accent1"/>
-                              </a:effectRef>
-                              <a:fontRef idx="minor">
-                                <a:schemeClr val="lt1"/>
-                              </a:fontRef>
-                            </wps:style>
-                            <wps:txbx>
-                              <w:txbxContent>
-                                <w:p>
-                                  <w:pPr>
-                                    <w:spacing w:after="0" w:line="240" w:lineRule="auto"/>
-                                    <w:contextualSpacing/>
-                                    <w:jc w:val="center"/>
-                                    <w:rPr>
-                                      <w:rFonts w:ascii="Open Sans" w:hAnsi="Open Sans" w:cs="Open Sans"/>
-                                      <w:sz w:val="20"/>
-                                      <w:szCs w:val="20"/>
-                                    </w:rPr>
-                                  </w:pPr>
-                                  <w:r>
-                                    <w:rPr>
-                                      <w:rFonts w:ascii="Open Sans" w:hAnsi="Open Sans" w:cs="Open Sans"/>
-                                      <w:sz w:val="20"/>
-                                      <w:szCs w:val="20"/>
-                                    </w:rPr>
-                                    <w:t>VIEW GUIDELINES</w:t>
-                                  </w:r>
-                                </w:p>
-                              </w:txbxContent>
-                            </wps:txbx>
-                            <wps:bodyPr rot="0" spcFirstLastPara="0" vertOverflow="overflow" horzOverflow="overflow" vert="horz" wrap="square" lIns="91440" tIns="45720" rIns="91440" bIns="45720" numCol="1" spcCol="0" rtlCol="0" fromWordArt="0" anchor="ctr" anchorCtr="0" forceAA="0" compatLnSpc="1">
-                              <a:prstTxWarp prst="textNoShape">
-                                <a:avLst/>
-                              </a:prstTxWarp>
-                              <a:noAutofit/>
-                            </wps:bodyPr>
-                          </wps:wsp>
-                        </a:graphicData>
-                      </a:graphic>
-                    </wp:inline>
-                  </w:drawing>
-                </mc:Choice>
-                <mc:Fallback>
-                  <w:pict>
-                    <v:roundrect w14:anchorId="069BEECE" id="Rectangle: Rounded Corners 8" o:spid="_x0000_s1029" href="https://www.ieee.org/conferences_events/conferences/publishing/templates.html" style="width:136.05pt;height:25.5pt;visibility:visible;mso-wrap-style:square;mso-left-percent:-10001;mso-top-percent:-10001;mso-position-horizontal:absolute;mso-position-horizontal-relative:char;mso-position-vertical:absolute;mso-position-vertical-relative:line;mso-left-percent:-10001;mso-top-percent:-10001;v-text-anchor:middle" arcsize="10923f" o:gfxdata="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" o:button="t" fillcolor="#28a745" stroked="f" strokeweight="1pt">
-                      <v:fill o:detectmouseclick="t"/>
-                      <v:stroke joinstyle="miter"/>
-                      <v:textbox>
-                        <w:txbxContent>
-                          <w:p>
-                            <w:pPr>
-                              <w:spacing w:after="0" w:line="240" w:lineRule="auto"/>
-                              <w:contextualSpacing/>
-                              <w:jc w:val="center"/>
-                              <w:rPr>
-                                <w:rFonts w:ascii="Open Sans" w:hAnsi="Open Sans" w:cs="Open Sans"/>
-                                <w:sz w:val="20"/>
-                                <w:szCs w:val="20"/>
-                              </w:rPr>
-                            </w:pPr>
-                            <w:r>
-                              <w:rPr>
-                                <w:rFonts w:ascii="Open Sans" w:hAnsi="Open Sans" w:cs="Open Sans"/>
-                                <w:sz w:val="20"/>
-                                <w:szCs w:val="20"/>
-                              </w:rPr>
-                              <w:t>VIEW GUIDELINES</w:t>
-                            </w:r>
-                          </w:p>
-                        </w:txbxContent>
-                      </v:textbox>
-                      <w10:anchorlock/>
-                    </v:roundrect>
-                  </w:pict>
-                </mc:Fallback>
-              </mc:AlternateContent>
-            </w:r>
-          </w:p>
-        </w:tc>
-        <w:tc>
-          <w:tcPr>
-            <w:tcW w:w="282" w:type="dxa"/>
-            <w:tcBorders>
-              <w:left w:val="single" w:sz="4" w:space="0" w:color="E7E6E6" w:themeColor="background2"/>
-              <w:right w:val="single" w:sz="4" w:space="0" w:color="E7E6E6" w:themeColor="background2"/>
-            </w:tcBorders>
-          </w:tcPr>
-          <w:p>
-            <w:pPr>
-              <w:jc w:val="center"/>
-            </w:pPr>
-          </w:p>
-        </w:tc>
-        <w:tc>
-          <w:tcPr>
-            <w:tcW w:w="3050" w:type="dxa"/>
-            <w:tcBorders>
-              <w:left w:val="single" w:sz="4" w:space="0" w:color="E7E6E6" w:themeColor="background2"/>
-              <w:right w:val="single" w:sz="4" w:space="0" w:color="E7E6E6" w:themeColor="background2"/>
-            </w:tcBorders>
-          </w:tcPr>
-          <w:p>
-            <w:pPr>
-              <w:jc w:val="center"/>
-            </w:pPr>
-            <w:r>
-              <w:rPr>
-                <w:noProof/>
-              </w:rPr>
-              <mc:AlternateContent>
-                <mc:Choice Requires="wps">
-                  <w:drawing>
-                    <wp:inline distT="0" distB="0" distL="0" distR="0" wp14:anchorId="42FEF8FE" wp14:editId="4AA2F586">
-                      <wp:extent cx="1728000" cy="324000"/>
-                      <wp:effectExtent l="0" t="0" r="5715" b="0"/>
-                      <wp:docPr id="9" name="Rectangle: Rounded Corners 9">
                         <a:hlinkClick xmlns:a="http://schemas.openxmlformats.org/drawingml/2006/main" r:id="rId14"/>
                       </wp:docPr>
                       <wp:cNvGraphicFramePr/>
@@ -1444,7 +1307,7 @@
                 </mc:Choice>
                 <mc:Fallback>
                   <w:pict>
-                    <v:roundrect w14:anchorId="42FEF8FE" id="Rectangle: Rounded Corners 9" o:spid="_x0000_s1030" href="https://www.e3s-conferences.org/for-authors" style="width:136.05pt;height:25.5pt;visibility:visible;mso-wrap-style:square;mso-left-percent:-10001;mso-top-percent:-10001;mso-position-horizontal:absolute;mso-position-horizontal-relative:char;mso-position-vertical:absolute;mso-position-vertical-relative:line;mso-left-percent:-10001;mso-top-percent:-10001;v-text-anchor:middle" arcsize="10923f" o:gfxdata="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" o:button="t" fillcolor="#28a745" stroked="f" strokeweight="1pt">
+                    <v:roundrect w14:anchorId="41008F51" id="Rectangle: Rounded Corners 8" o:spid="_x0000_s1029" href="https://www.ieee.org/conferences_events/conferences/publishing/templates.html" style="width:136.05pt;height:25.5pt;visibility:visible;mso-wrap-style:square;mso-left-percent:-10001;mso-top-percent:-10001;mso-position-horizontal:absolute;mso-position-horizontal-relative:char;mso-position-vertical:absolute;mso-position-vertical-relative:line;mso-left-percent:-10001;mso-top-percent:-10001;v-text-anchor:middle" arcsize="10923f" o:gfxdata="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" o:button="t" fillcolor="#28a745" stroked="f" strokeweight="1pt">
                       <v:fill o:detectmouseclick="t"/>
                       <v:stroke joinstyle="miter"/>
                       <v:textbox>
@@ -1495,7 +1358,7 @@
         </w:tc>
         <w:tc>
           <w:tcPr>
-            <w:tcW w:w="2352" w:type="dxa"/>
+            <w:tcW w:w="3050" w:type="dxa"/>
             <w:tcBorders>
               <w:left w:val="single" w:sz="4" w:space="0" w:color="E7E6E6" w:themeColor="background2"/>
               <w:right w:val="single" w:sz="4" w:space="0" w:color="E7E6E6" w:themeColor="background2"/>
@@ -1512,10 +1375,10 @@
               <mc:AlternateContent>
                 <mc:Choice Requires="wps">
                   <w:drawing>
-                    <wp:inline distT="0" distB="0" distL="0" distR="0" wp14:anchorId="19068B1E" wp14:editId="2B13B6FF">
+                    <wp:inline distT="0" distB="0" distL="0" distR="0" wp14:anchorId="4E20A257" wp14:editId="4F54FD00">
                       <wp:extent cx="1728000" cy="324000"/>
                       <wp:effectExtent l="0" t="0" r="5715" b="0"/>
-                      <wp:docPr id="10" name="Rectangle: Rounded Corners 10">
+                      <wp:docPr id="9" name="Rectangle: Rounded Corners 9">
                         <a:hlinkClick xmlns:a="http://schemas.openxmlformats.org/drawingml/2006/main" r:id="rId15"/>
                       </wp:docPr>
                       <wp:cNvGraphicFramePr/>
@@ -1592,7 +1455,155 @@
                 </mc:Choice>
                 <mc:Fallback>
                   <w:pict>
-                    <v:roundrect w14:anchorId="19068B1E" id="Rectangle: Rounded Corners 10" o:spid="_x0000_s1031" href="https://www.scientific.net/Supplements" style="width:136.05pt;height:25.5pt;visibility:visible;mso-wrap-style:square;mso-left-percent:-10001;mso-top-percent:-10001;mso-position-horizontal:absolute;mso-position-horizontal-relative:char;mso-position-vertical:absolute;mso-position-vertical-relative:line;mso-left-percent:-10001;mso-top-percent:-10001;v-text-anchor:middle" arcsize="10923f" o:gfxdata="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" o:button="t" fillcolor="#28a745" stroked="f" strokeweight="1pt">
+                    <v:roundrect w14:anchorId="4E20A257" id="Rectangle: Rounded Corners 9" o:spid="_x0000_s1030" href="https://publishingsupport.iopscience.iop.org/author-guidelines-for-conference-proceedings/" style="width:136.05pt;height:25.5pt;visibility:visible;mso-wrap-style:square;mso-left-percent:-10001;mso-top-percent:-10001;mso-position-horizontal:absolute;mso-position-horizontal-relative:char;mso-position-vertical:absolute;mso-position-vertical-relative:line;mso-left-percent:-10001;mso-top-percent:-10001;v-text-anchor:middle" arcsize="10923f" o:gfxdata="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" o:button="t" fillcolor="#28a745" stroked="f" strokeweight="1pt">
+                      <v:fill o:detectmouseclick="t"/>
+                      <v:stroke joinstyle="miter"/>
+                      <v:textbox>
+                        <w:txbxContent>
+                          <w:p>
+                            <w:pPr>
+                              <w:spacing w:after="0" w:line="240" w:lineRule="auto"/>
+                              <w:contextualSpacing/>
+                              <w:jc w:val="center"/>
+                              <w:rPr>
+                                <w:rFonts w:ascii="Open Sans" w:hAnsi="Open Sans" w:cs="Open Sans"/>
+                                <w:sz w:val="20"/>
+                                <w:szCs w:val="20"/>
+                              </w:rPr>
+                            </w:pPr>
+                            <w:r>
+                              <w:rPr>
+                                <w:rFonts w:ascii="Open Sans" w:hAnsi="Open Sans" w:cs="Open Sans"/>
+                                <w:sz w:val="20"/>
+                                <w:szCs w:val="20"/>
+                              </w:rPr>
+                              <w:t>VIEW GUIDELINES</w:t>
+                            </w:r>
+                          </w:p>
+                        </w:txbxContent>
+                      </v:textbox>
+                      <w10:anchorlock/>
+                    </v:roundrect>
+                  </w:pict>
+                </mc:Fallback>
+              </mc:AlternateContent>
+            </w:r>
+          </w:p>
+        </w:tc>
+        <w:tc>
+          <w:tcPr>
+            <w:tcW w:w="282" w:type="dxa"/>
+            <w:tcBorders>
+              <w:left w:val="single" w:sz="4" w:space="0" w:color="E7E6E6" w:themeColor="background2"/>
+              <w:right w:val="single" w:sz="4" w:space="0" w:color="E7E6E6" w:themeColor="background2"/>
+            </w:tcBorders>
+          </w:tcPr>
+          <w:p>
+            <w:pPr>
+              <w:jc w:val="center"/>
+            </w:pPr>
+          </w:p>
+        </w:tc>
+        <w:tc>
+          <w:tcPr>
+            <w:tcW w:w="2352" w:type="dxa"/>
+            <w:tcBorders>
+              <w:left w:val="single" w:sz="4" w:space="0" w:color="E7E6E6" w:themeColor="background2"/>
+              <w:right w:val="single" w:sz="4" w:space="0" w:color="E7E6E6" w:themeColor="background2"/>
+            </w:tcBorders>
+          </w:tcPr>
+          <w:p>
+            <w:pPr>
+              <w:jc w:val="center"/>
+            </w:pPr>
+            <w:r>
+              <w:rPr>
+                <w:noProof/>
+              </w:rPr>
+              <mc:AlternateContent>
+                <mc:Choice Requires="wps">
+                  <w:drawing>
+                    <wp:inline distT="0" distB="0" distL="0" distR="0" wp14:anchorId="1687E613" wp14:editId="769223F7">
+                      <wp:extent cx="1728000" cy="324000"/>
+                      <wp:effectExtent l="0" t="0" r="5715" b="0"/>
+                      <wp:docPr id="10" name="Rectangle: Rounded Corners 10">
+                        <a:hlinkClick xmlns:a="http://schemas.openxmlformats.org/drawingml/2006/main" r:id="rId16"/>
+                      </wp:docPr>
+                      <wp:cNvGraphicFramePr/>
+                      <a:graphic xmlns:a="http://schemas.openxmlformats.org/drawingml/2006/main">
+                        <a:graphicData uri="http://schemas.microsoft.com/office/word/2010/wordprocessingShape">
+                          <wps:wsp>
+                            <wps:cNvSpPr/>
+                            <wps:spPr>
+                              <a:xfrm>
+                                <a:off x="0" y="0"/>
+                                <a:ext cx="1728000" cy="324000"/>
+                              </a:xfrm>
+                              <a:prstGeom prst="roundRect">
+                                <a:avLst/>
+                              </a:prstGeom>
+                              <a:solidFill>
+                                <a:srgbClr val="28A745"/>
+                              </a:solidFill>
+                              <a:ln>
+                                <a:noFill/>
+                              </a:ln>
+                            </wps:spPr>
+                            <wps:style>
+                              <a:lnRef idx="2">
+                                <a:schemeClr val="accent1">
+                                  <a:shade val="50000"/>
+                                </a:schemeClr>
+                              </a:lnRef>
+                              <a:fillRef idx="1">
+                                <a:schemeClr val="accent1"/>
+                              </a:fillRef>
+                              <a:effectRef idx="0">
+                                <a:schemeClr val="accent1"/>
+                              </a:effectRef>
+                              <a:fontRef idx="minor">
+                                <a:schemeClr val="lt1"/>
+                              </a:fontRef>
+                            </wps:style>
+                            <wps:txbx>
+                              <w:txbxContent>
+                                <w:p>
+                                  <w:pPr>
+                                    <w:spacing w:after="0" w:line="240" w:lineRule="auto"/>
+                                    <w:contextualSpacing/>
+                                    <w:jc w:val="center"/>
+                                    <w:rPr>
+                                      <w:rFonts w:ascii="Open Sans" w:hAnsi="Open Sans" w:cs="Open Sans"/>
+                                      <w:sz w:val="20"/>
+                                      <w:szCs w:val="20"/>
+                                    </w:rPr>
+                                  </w:pPr>
+                                  <w:r>
+                                    <w:rPr>
+                                      <w:rFonts w:ascii="Open Sans" w:hAnsi="Open Sans" w:cs="Open Sans"/>
+                                      <w:sz w:val="20"/>
+                                      <w:szCs w:val="20"/>
+                                    </w:rPr>
+                                    <w:t>VIEW GUIDELINES</w:t>
+                                  </w:r>
+                                </w:p>
+                              </w:txbxContent>
+                            </wps:txbx>
+                            <wps:bodyPr rot="0" spcFirstLastPara="0" vertOverflow="overflow" horzOverflow="overflow" vert="horz" wrap="square" lIns="91440" tIns="45720" rIns="91440" bIns="45720" numCol="1" spcCol="0" rtlCol="0" fromWordArt="0" anchor="ctr" anchorCtr="0" forceAA="0" compatLnSpc="1">
+                              <a:prstTxWarp prst="textNoShape">
+                                <a:avLst/>
+                              </a:prstTxWarp>
+                              <a:noAutofit/>
+                            </wps:bodyPr>
+                          </wps:wsp>
+                        </a:graphicData>
+                      </a:graphic>
+                    </wp:inline>
+                  </w:drawing>
+                </mc:Choice>
+                <mc:Fallback>
+                  <w:pict>
+                    <v:roundrect w14:anchorId="1687E613" id="Rectangle: Rounded Corners 10" o:spid="_x0000_s1031" href="https://www.scientific.net/Supplements" style="width:136.05pt;height:25.5pt;visibility:visible;mso-wrap-style:square;mso-left-percent:-10001;mso-top-percent:-10001;mso-position-horizontal:absolute;mso-position-horizontal-relative:char;mso-position-vertical:absolute;mso-position-vertical-relative:line;mso-left-percent:-10001;mso-top-percent:-10001;v-text-anchor:middle" arcsize="10923f" o:gfxdata="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" o:button="t" fillcolor="#28a745" stroked="f" strokeweight="1pt">
                       <v:fill o:detectmouseclick="t"/>
                       <v:stroke joinstyle="miter"/>
                       <v:textbox>
@@ -1728,7 +1739,7 @@
     </w:tbl>
     <w:p/>
     <w:sectPr>
-      <w:headerReference w:type="default" r:id="rId16"/>
+      <w:headerReference w:type="default" r:id="rId17"/>
       <w:pgSz w:w="11906" w:h="16838"/>
       <w:pgMar w:top="1440" w:right="1440" w:bottom="1440" w:left="1440" w:header="454" w:footer="708" w:gutter="0"/>
       <w:cols w:space="708"/>
@@ -1833,7 +1844,7 @@
               <w:noProof/>
             </w:rPr>
             <w:drawing>
-              <wp:inline distT="0" distB="0" distL="0" distR="0" wp14:anchorId="3C79A6C4">
+              <wp:inline distT="0" distB="0" distL="0" distR="0" wp14:anchorId="42DA04A2" wp14:editId="40F08B40">
                 <wp:extent cx="1333500" cy="471751"/>
                 <wp:effectExtent l="0" t="0" r="0" b="5080"/>
                 <wp:docPr id="16" name="Graphic 16"/>
@@ -1913,15 +1924,7 @@
               <w:color w:val="0070C0"/>
               <w:sz w:val="20"/>
             </w:rPr>
-            <w:t>T</w:t>
-          </w:r>
-          <w:r>
-            <w:rPr>
-              <w:rFonts w:ascii="Open Sans" w:hAnsi="Open Sans" w:cs="Open Sans"/>
-              <w:color w:val="0070C0"/>
-              <w:sz w:val="20"/>
-            </w:rPr>
-            <w:t>he 5th International Conference on Science and Technology</w:t>
+            <w:t>The 5th International Conference on Science and Technology</w:t>
           </w:r>
         </w:p>
         <w:p>
@@ -1949,10 +1952,11 @@
           <w:r>
             <w:rPr>
               <w:rFonts w:ascii="Open Sans" w:hAnsi="Open Sans" w:cs="Open Sans"/>
+              <w:noProof/>
               <w:sz w:val="16"/>
             </w:rPr>
             <w:drawing>
-              <wp:anchor distT="0" distB="0" distL="114300" distR="114300" simplePos="0" relativeHeight="251664384" behindDoc="0" locked="0" layoutInCell="1" allowOverlap="1" wp14:anchorId="2EF0DEE3" wp14:editId="69A36ECC">
+              <wp:anchor distT="0" distB="0" distL="114300" distR="114300" simplePos="0" relativeHeight="251664384" behindDoc="0" locked="0" layoutInCell="1" allowOverlap="1" wp14:anchorId="671AEC44" wp14:editId="0EE6DAA0">
                 <wp:simplePos x="0" y="0"/>
                 <wp:positionH relativeFrom="column">
                   <wp:posOffset>4492625</wp:posOffset>
@@ -2010,10 +2014,11 @@
           <w:r>
             <w:rPr>
               <w:rFonts w:ascii="Open Sans" w:hAnsi="Open Sans" w:cs="Open Sans"/>
+              <w:noProof/>
               <w:sz w:val="16"/>
             </w:rPr>
             <w:drawing>
-              <wp:anchor distT="0" distB="0" distL="114300" distR="114300" simplePos="0" relativeHeight="251662336" behindDoc="0" locked="0" layoutInCell="1" allowOverlap="1" wp14:anchorId="62FAA522" wp14:editId="449DF5FF">
+              <wp:anchor distT="0" distB="0" distL="114300" distR="114300" simplePos="0" relativeHeight="251662336" behindDoc="0" locked="0" layoutInCell="1" allowOverlap="1" wp14:anchorId="495DF182" wp14:editId="3406E9B6">
                 <wp:simplePos x="0" y="0"/>
                 <wp:positionH relativeFrom="column">
                   <wp:posOffset>3823335</wp:posOffset>
@@ -2071,10 +2076,11 @@
           <w:r>
             <w:rPr>
               <w:rFonts w:ascii="Open Sans" w:hAnsi="Open Sans" w:cs="Open Sans"/>
+              <w:noProof/>
               <w:sz w:val="16"/>
             </w:rPr>
             <w:drawing>
-              <wp:anchor distT="0" distB="0" distL="114300" distR="114300" simplePos="0" relativeHeight="251661312" behindDoc="0" locked="0" layoutInCell="1" allowOverlap="1" wp14:anchorId="242C0626" wp14:editId="47F4A8B6">
+              <wp:anchor distT="0" distB="0" distL="114300" distR="114300" simplePos="0" relativeHeight="251661312" behindDoc="0" locked="0" layoutInCell="1" allowOverlap="1" wp14:anchorId="0840AAA9" wp14:editId="33DFCA12">
                 <wp:simplePos x="0" y="0"/>
                 <wp:positionH relativeFrom="column">
                   <wp:posOffset>2957830</wp:posOffset>
@@ -2138,7 +2144,7 @@
               <w:lang w:val="id-ID" w:eastAsia="id-ID"/>
             </w:rPr>
             <w:drawing>
-              <wp:anchor distT="0" distB="0" distL="114300" distR="114300" simplePos="0" relativeHeight="251659264" behindDoc="0" locked="0" layoutInCell="1" allowOverlap="1" wp14:anchorId="1DB62E8D" wp14:editId="71248F91">
+              <wp:anchor distT="0" distB="0" distL="114300" distR="114300" simplePos="0" relativeHeight="251659264" behindDoc="0" locked="0" layoutInCell="1" allowOverlap="1" wp14:anchorId="2B57E29E" wp14:editId="659D8536">
                 <wp:simplePos x="0" y="0"/>
                 <wp:positionH relativeFrom="column">
                   <wp:posOffset>999490</wp:posOffset>
@@ -2196,10 +2202,11 @@
           <w:r>
             <w:rPr>
               <w:rFonts w:ascii="Open Sans" w:hAnsi="Open Sans" w:cs="Open Sans"/>
+              <w:noProof/>
               <w:sz w:val="16"/>
             </w:rPr>
             <w:drawing>
-              <wp:anchor distT="0" distB="0" distL="114300" distR="114300" simplePos="0" relativeHeight="251663360" behindDoc="0" locked="0" layoutInCell="1" allowOverlap="1" wp14:anchorId="5C1FEDE7" wp14:editId="4FF69673">
+              <wp:anchor distT="0" distB="0" distL="114300" distR="114300" simplePos="0" relativeHeight="251663360" behindDoc="0" locked="0" layoutInCell="1" allowOverlap="1" wp14:anchorId="670C6333" wp14:editId="61467BA9">
                 <wp:simplePos x="0" y="0"/>
                 <wp:positionH relativeFrom="column">
                   <wp:posOffset>2038350</wp:posOffset>
@@ -2827,7 +2834,7 @@
       </w:pPr>
     </w:pPrDefault>
   </w:docDefaults>
-  <w:latentStyles w:defLockedState="0" w:defUIPriority="99" w:defSemiHidden="0" w:defUnhideWhenUsed="0" w:defQFormat="0" w:count="375">
+  <w:latentStyles w:defLockedState="0" w:defUIPriority="99" w:defSemiHidden="0" w:defUnhideWhenUsed="0" w:defQFormat="0" w:count="376">
     <w:lsdException w:name="Normal" w:uiPriority="0" w:qFormat="1"/>
     <w:lsdException w:name="heading 1" w:uiPriority="9" w:qFormat="1"/>
     <w:lsdException w:name="heading 2" w:semiHidden="1" w:uiPriority="9" w:unhideWhenUsed="1" w:qFormat="1"/>
@@ -2933,7 +2940,6 @@
     <w:lsdException w:name="HTML Sample" w:semiHidden="1" w:unhideWhenUsed="1"/>
     <w:lsdException w:name="HTML Typewriter" w:semiHidden="1" w:unhideWhenUsed="1"/>
     <w:lsdException w:name="HTML Variable" w:semiHidden="1" w:unhideWhenUsed="1"/>
-    <w:lsdException w:name="Normal Table" w:semiHidden="1" w:unhideWhenUsed="1"/>
     <w:lsdException w:name="annotation subject" w:semiHidden="1" w:unhideWhenUsed="1"/>
     <w:lsdException w:name="No List" w:semiHidden="1" w:unhideWhenUsed="1"/>
     <w:lsdException w:name="Outline List 1" w:semiHidden="1" w:unhideWhenUsed="1"/>
@@ -2980,10 +2986,8 @@
     <w:lsdException w:name="Table Subtle 2" w:semiHidden="1" w:unhideWhenUsed="1"/>
     <w:lsdException w:name="Table Web 1" w:semiHidden="1" w:unhideWhenUsed="1"/>
     <w:lsdException w:name="Table Web 2" w:semiHidden="1" w:unhideWhenUsed="1"/>
-    <w:lsdException w:name="Table Web 3" w:semiHidden="1" w:unhideWhenUsed="1"/>
     <w:lsdException w:name="Balloon Text" w:semiHidden="1" w:unhideWhenUsed="1"/>
     <w:lsdException w:name="Table Grid" w:uiPriority="39"/>
-    <w:lsdException w:name="Table Theme" w:semiHidden="1" w:unhideWhenUsed="1"/>
     <w:lsdException w:name="Placeholder Text" w:semiHidden="1"/>
     <w:lsdException w:name="No Spacing" w:uiPriority="1" w:qFormat="1"/>
     <w:lsdException w:name="Light Shading" w:uiPriority="60"/>
@@ -3203,6 +3207,7 @@
     <w:lsdException w:name="Smart Hyperlink" w:semiHidden="1" w:unhideWhenUsed="1"/>
     <w:lsdException w:name="Hashtag" w:semiHidden="1" w:unhideWhenUsed="1"/>
     <w:lsdException w:name="Unresolved Mention" w:semiHidden="1" w:unhideWhenUsed="1"/>
+    <w:lsdException w:name="Smart Link" w:semiHidden="1" w:unhideWhenUsed="1"/>
   </w:latentStyles>
   <w:style w:type="paragraph" w:default="1" w:styleId="Normal">
     <w:name w:val="Normal"/>
@@ -3309,6 +3314,36 @@
     <w:link w:val="Footer"/>
     <w:uiPriority w:val="99"/>
     <w:rsid w:val="00E440A9"/>
+  </w:style>
+  <w:style w:type="paragraph" w:styleId="BalloonText">
+    <w:name w:val="Balloon Text"/>
+    <w:basedOn w:val="Normal"/>
+    <w:link w:val="BalloonTextChar"/>
+    <w:uiPriority w:val="99"/>
+    <w:semiHidden/>
+    <w:unhideWhenUsed/>
+    <w:rsid w:val="009855E4"/>
+    <w:pPr>
+      <w:spacing w:after="0" w:line="240" w:lineRule="auto"/>
+    </w:pPr>
+    <w:rPr>
+      <w:rFonts w:ascii="Segoe UI" w:hAnsi="Segoe UI" w:cs="Segoe UI"/>
+      <w:sz w:val="18"/>
+      <w:szCs w:val="18"/>
+    </w:rPr>
+  </w:style>
+  <w:style w:type="character" w:customStyle="1" w:styleId="BalloonTextChar">
+    <w:name w:val="Balloon Text Char"/>
+    <w:basedOn w:val="DefaultParagraphFont"/>
+    <w:link w:val="BalloonText"/>
+    <w:uiPriority w:val="99"/>
+    <w:semiHidden/>
+    <w:rsid w:val="009855E4"/>
+    <w:rPr>
+      <w:rFonts w:ascii="Segoe UI" w:hAnsi="Segoe UI" w:cs="Segoe UI"/>
+      <w:sz w:val="18"/>
+      <w:szCs w:val="18"/>
+    </w:rPr>
   </w:style>
 </w:styles>
 </file>

</xml_diff>

<commit_message>
remove IOP from all data
</commit_message>
<xml_diff>
--- a/raw-files/ICST2019-author-guidelines.docx
+++ b/raw-files/ICST2019-author-guidelines.docx
@@ -79,7 +79,16 @@
           <w:rFonts w:ascii="Open Sans" w:hAnsi="Open Sans" w:cs="Open Sans"/>
           <w:sz w:val="20"/>
         </w:rPr>
-        <w:t xml:space="preserve">Abstract should be no more than 200 words (excluding abstract title, authors, and affiliations), with A4 Paper size in </w:t>
+        <w:t>Abstract should</w:t>
+      </w:r>
+      <w:bookmarkStart w:id="0" w:name="_GoBack"/>
+      <w:bookmarkEnd w:id="0"/>
+      <w:r>
+        <w:rPr>
+          <w:rFonts w:ascii="Open Sans" w:hAnsi="Open Sans" w:cs="Open Sans"/>
+          <w:sz w:val="20"/>
+        </w:rPr>
+        <w:t xml:space="preserve"> be no more than 200 words (excluding abstract title, authors, and affiliations), with A4 Paper size in </w:t>
       </w:r>
       <w:r>
         <w:rPr>
@@ -295,16 +304,16 @@
                 <w:noProof/>
               </w:rPr>
               <w:drawing>
-                <wp:anchor distT="0" distB="0" distL="114300" distR="114300" simplePos="0" relativeHeight="251659264" behindDoc="0" locked="0" layoutInCell="1" allowOverlap="1" wp14:anchorId="2337B3F3" wp14:editId="66AB291C">
+                <wp:anchor distT="0" distB="0" distL="114300" distR="114300" simplePos="0" relativeHeight="251659264" behindDoc="0" locked="0" layoutInCell="1" allowOverlap="1" wp14:anchorId="2337B3F3" wp14:editId="110E167B">
                   <wp:simplePos x="0" y="0"/>
                   <wp:positionH relativeFrom="column">
                     <wp:posOffset>4445</wp:posOffset>
                   </wp:positionH>
                   <wp:positionV relativeFrom="paragraph">
-                    <wp:posOffset>9525</wp:posOffset>
+                    <wp:posOffset>12700</wp:posOffset>
                   </wp:positionV>
-                  <wp:extent cx="1835785" cy="1230630"/>
-                  <wp:effectExtent l="0" t="0" r="0" b="7620"/>
+                  <wp:extent cx="1835785" cy="1223645"/>
+                  <wp:effectExtent l="0" t="0" r="0" b="0"/>
                   <wp:wrapSquare wrapText="bothSides"/>
                   <wp:docPr id="3" name="Picture 3"/>
                   <wp:cNvGraphicFramePr>
@@ -318,13 +327,10 @@
                           <pic:cNvPicPr/>
                         </pic:nvPicPr>
                         <pic:blipFill>
-                          <a:blip r:embed="rId8">
+                          <a:blip r:embed="rId8" cstate="print">
                             <a:extLst>
                               <a:ext uri="{28A0092B-C50C-407E-A947-70E740481C1C}">
                                 <a14:useLocalDpi xmlns:a14="http://schemas.microsoft.com/office/drawing/2010/main" val="0"/>
-                              </a:ext>
-                              <a:ext uri="{96DAC541-7B7A-43D3-8B79-37D633B846F1}">
-                                <asvg:svgBlip xmlns:asvg="http://schemas.microsoft.com/office/drawing/2016/SVG/main" r:embed="rId9"/>
                               </a:ext>
                             </a:extLst>
                           </a:blip>
@@ -335,7 +341,7 @@
                         <pic:spPr>
                           <a:xfrm>
                             <a:off x="0" y="0"/>
-                            <a:ext cx="1835785" cy="1230630"/>
+                            <a:ext cx="1835785" cy="1223645"/>
                           </a:xfrm>
                           <a:prstGeom prst="rect">
                             <a:avLst/>
@@ -403,7 +409,7 @@
                           <pic:cNvPicPr/>
                         </pic:nvPicPr>
                         <pic:blipFill>
-                          <a:blip r:embed="rId10" cstate="print">
+                          <a:blip r:embed="rId9" cstate="print">
                             <a:extLst>
                               <a:ext uri="{28A0092B-C50C-407E-A947-70E740481C1C}">
                                 <a14:useLocalDpi xmlns:a14="http://schemas.microsoft.com/office/drawing/2010/main" val="0"/>
@@ -620,16 +626,7 @@
                 <w:rFonts w:ascii="Open Sans" w:hAnsi="Open Sans" w:cs="Open Sans"/>
                 <w:sz w:val="18"/>
               </w:rPr>
-              <w:t xml:space="preserve">Use this template if you are going to present in Environmental and Earth </w:t>
-            </w:r>
-            <w:bookmarkStart w:id="0" w:name="_GoBack"/>
-            <w:bookmarkEnd w:id="0"/>
-            <w:r>
-              <w:rPr>
-                <w:rFonts w:ascii="Open Sans" w:hAnsi="Open Sans" w:cs="Open Sans"/>
-                <w:sz w:val="18"/>
-              </w:rPr>
-              <w:t>Science symposium.</w:t>
+              <w:t>Use this template if you are going to present in Environmental and Earth Science symposium.</w:t>
             </w:r>
           </w:p>
         </w:tc>
@@ -704,7 +701,7 @@
                       <wp:extent cx="1728000" cy="324000"/>
                       <wp:effectExtent l="0" t="0" r="5715" b="0"/>
                       <wp:docPr id="5" name="Rectangle: Rounded Corners 5">
-                        <a:hlinkClick xmlns:a="http://schemas.openxmlformats.org/drawingml/2006/main" r:id="rId11"/>
+                        <a:hlinkClick xmlns:a="http://schemas.openxmlformats.org/drawingml/2006/main" r:id="rId10"/>
                       </wp:docPr>
                       <wp:cNvGraphicFramePr/>
                       <a:graphic xmlns:a="http://schemas.openxmlformats.org/drawingml/2006/main">
@@ -852,7 +849,7 @@
                       <wp:extent cx="1728000" cy="324000"/>
                       <wp:effectExtent l="0" t="0" r="5715" b="0"/>
                       <wp:docPr id="6" name="Rectangle: Rounded Corners 6">
-                        <a:hlinkClick xmlns:a="http://schemas.openxmlformats.org/drawingml/2006/main" r:id="rId12"/>
+                        <a:hlinkClick xmlns:a="http://schemas.openxmlformats.org/drawingml/2006/main" r:id="rId11"/>
                       </wp:docPr>
                       <wp:cNvGraphicFramePr/>
                       <a:graphic xmlns:a="http://schemas.openxmlformats.org/drawingml/2006/main">
@@ -1000,7 +997,7 @@
                       <wp:extent cx="1728000" cy="324000"/>
                       <wp:effectExtent l="0" t="0" r="5715" b="0"/>
                       <wp:docPr id="7" name="Rectangle: Rounded Corners 7">
-                        <a:hlinkClick xmlns:a="http://schemas.openxmlformats.org/drawingml/2006/main" r:id="rId13"/>
+                        <a:hlinkClick xmlns:a="http://schemas.openxmlformats.org/drawingml/2006/main" r:id="rId12"/>
                       </wp:docPr>
                       <wp:cNvGraphicFramePr/>
                       <a:graphic xmlns:a="http://schemas.openxmlformats.org/drawingml/2006/main">
@@ -1231,7 +1228,7 @@
                       <wp:extent cx="1728000" cy="324000"/>
                       <wp:effectExtent l="0" t="0" r="5715" b="0"/>
                       <wp:docPr id="8" name="Rectangle: Rounded Corners 8">
-                        <a:hlinkClick xmlns:a="http://schemas.openxmlformats.org/drawingml/2006/main" r:id="rId14"/>
+                        <a:hlinkClick xmlns:a="http://schemas.openxmlformats.org/drawingml/2006/main" r:id="rId13"/>
                       </wp:docPr>
                       <wp:cNvGraphicFramePr/>
                       <a:graphic xmlns:a="http://schemas.openxmlformats.org/drawingml/2006/main">
@@ -1379,7 +1376,7 @@
                       <wp:extent cx="1728000" cy="324000"/>
                       <wp:effectExtent l="0" t="0" r="5715" b="0"/>
                       <wp:docPr id="9" name="Rectangle: Rounded Corners 9">
-                        <a:hlinkClick xmlns:a="http://schemas.openxmlformats.org/drawingml/2006/main" r:id="rId15"/>
+                        <a:hlinkClick xmlns:a="http://schemas.openxmlformats.org/drawingml/2006/main" r:id="rId14"/>
                       </wp:docPr>
                       <wp:cNvGraphicFramePr/>
                       <a:graphic xmlns:a="http://schemas.openxmlformats.org/drawingml/2006/main">
@@ -1527,7 +1524,7 @@
                       <wp:extent cx="1728000" cy="324000"/>
                       <wp:effectExtent l="0" t="0" r="5715" b="0"/>
                       <wp:docPr id="10" name="Rectangle: Rounded Corners 10">
-                        <a:hlinkClick xmlns:a="http://schemas.openxmlformats.org/drawingml/2006/main" r:id="rId16"/>
+                        <a:hlinkClick xmlns:a="http://schemas.openxmlformats.org/drawingml/2006/main" r:id="rId15"/>
                       </wp:docPr>
                       <wp:cNvGraphicFramePr/>
                       <a:graphic xmlns:a="http://schemas.openxmlformats.org/drawingml/2006/main">
@@ -1739,7 +1736,7 @@
     </w:tbl>
     <w:p/>
     <w:sectPr>
-      <w:headerReference w:type="default" r:id="rId17"/>
+      <w:headerReference w:type="default" r:id="rId16"/>
       <w:pgSz w:w="11906" w:h="16838"/>
       <w:pgMar w:top="1440" w:right="1440" w:bottom="1440" w:left="1440" w:header="454" w:footer="708" w:gutter="0"/>
       <w:cols w:space="708"/>
@@ -2834,7 +2831,7 @@
       </w:pPr>
     </w:pPrDefault>
   </w:docDefaults>
-  <w:latentStyles w:defLockedState="0" w:defUIPriority="99" w:defSemiHidden="0" w:defUnhideWhenUsed="0" w:defQFormat="0" w:count="376">
+  <w:latentStyles w:defLockedState="0" w:defUIPriority="99" w:defSemiHidden="0" w:defUnhideWhenUsed="0" w:defQFormat="0" w:count="375">
     <w:lsdException w:name="Normal" w:uiPriority="0" w:qFormat="1"/>
     <w:lsdException w:name="heading 1" w:uiPriority="9" w:qFormat="1"/>
     <w:lsdException w:name="heading 2" w:semiHidden="1" w:uiPriority="9" w:unhideWhenUsed="1" w:qFormat="1"/>
@@ -2940,6 +2937,7 @@
     <w:lsdException w:name="HTML Sample" w:semiHidden="1" w:unhideWhenUsed="1"/>
     <w:lsdException w:name="HTML Typewriter" w:semiHidden="1" w:unhideWhenUsed="1"/>
     <w:lsdException w:name="HTML Variable" w:semiHidden="1" w:unhideWhenUsed="1"/>
+    <w:lsdException w:name="Normal Table" w:semiHidden="1" w:unhideWhenUsed="1"/>
     <w:lsdException w:name="annotation subject" w:semiHidden="1" w:unhideWhenUsed="1"/>
     <w:lsdException w:name="No List" w:semiHidden="1" w:unhideWhenUsed="1"/>
     <w:lsdException w:name="Outline List 1" w:semiHidden="1" w:unhideWhenUsed="1"/>
@@ -2986,8 +2984,10 @@
     <w:lsdException w:name="Table Subtle 2" w:semiHidden="1" w:unhideWhenUsed="1"/>
     <w:lsdException w:name="Table Web 1" w:semiHidden="1" w:unhideWhenUsed="1"/>
     <w:lsdException w:name="Table Web 2" w:semiHidden="1" w:unhideWhenUsed="1"/>
+    <w:lsdException w:name="Table Web 3" w:semiHidden="1" w:unhideWhenUsed="1"/>
     <w:lsdException w:name="Balloon Text" w:semiHidden="1" w:unhideWhenUsed="1"/>
     <w:lsdException w:name="Table Grid" w:uiPriority="39"/>
+    <w:lsdException w:name="Table Theme" w:semiHidden="1" w:unhideWhenUsed="1"/>
     <w:lsdException w:name="Placeholder Text" w:semiHidden="1"/>
     <w:lsdException w:name="No Spacing" w:uiPriority="1" w:qFormat="1"/>
     <w:lsdException w:name="Light Shading" w:uiPriority="60"/>
@@ -3207,7 +3207,6 @@
     <w:lsdException w:name="Smart Hyperlink" w:semiHidden="1" w:unhideWhenUsed="1"/>
     <w:lsdException w:name="Hashtag" w:semiHidden="1" w:unhideWhenUsed="1"/>
     <w:lsdException w:name="Unresolved Mention" w:semiHidden="1" w:unhideWhenUsed="1"/>
-    <w:lsdException w:name="Smart Link" w:semiHidden="1" w:unhideWhenUsed="1"/>
   </w:latentStyles>
   <w:style w:type="paragraph" w:default="1" w:styleId="Normal">
     <w:name w:val="Normal"/>

</xml_diff>